<commit_message>
Added UC 1.1 v
</commit_message>
<xml_diff>
--- a/PSI 1Lab UC Scenarijai.docx
+++ b/PSI 1Lab UC Scenarijai.docx
@@ -94,7 +94,10 @@
         </w:rPr>
       </w:pPr>
       <w:r>
-        <w:t>Prisijungti prie kambario</w:t>
+        <w:t xml:space="preserve">Prisijungti prie </w:t>
+      </w:r>
+      <w:r>
+        <w:t>zaideju laukiamojo</w:t>
       </w:r>
     </w:p>
     <w:p>
@@ -109,7 +112,13 @@
         </w:rPr>
       </w:pPr>
       <w:r>
-        <w:t xml:space="preserve">Sukurti kambari </w:t>
+        <w:t xml:space="preserve">Sukurti </w:t>
+      </w:r>
+      <w:r>
+        <w:t>zaideju laukiamaji</w:t>
+      </w:r>
+      <w:r>
+        <w:t xml:space="preserve"> </w:t>
       </w:r>
       <w:r>
         <w:rPr>
@@ -122,7 +131,21 @@
         <w:rPr>
           <w:lang w:val="en-US"/>
         </w:rPr>
-        <w:t>kambario</w:t>
+        <w:t>zaidimo</w:t>
+      </w:r>
+      <w:proofErr w:type="spellEnd"/>
+      <w:r>
+        <w:rPr>
+          <w:lang w:val="en-US"/>
+        </w:rPr>
+        <w:t xml:space="preserve"> </w:t>
+      </w:r>
+      <w:proofErr w:type="spellStart"/>
+      <w:r>
+        <w:rPr>
+          <w:lang w:val="en-US"/>
+        </w:rPr>
+        <w:t>sesijos</w:t>
       </w:r>
       <w:proofErr w:type="spellEnd"/>
       <w:r>
@@ -190,16 +213,71 @@
         <w:rPr>
           <w:lang w:val="en-US"/>
         </w:rPr>
+        <w:t>etapas</w:t>
+      </w:r>
+      <w:proofErr w:type="spellEnd"/>
+      <w:r>
+        <w:rPr>
+          <w:lang w:val="en-US"/>
+        </w:rPr>
+        <w:t xml:space="preserve"> </w:t>
+      </w:r>
+      <w:proofErr w:type="spellStart"/>
+      <w:r>
+        <w:rPr>
+          <w:lang w:val="en-US"/>
+        </w:rPr>
         <w:t>diena+naktis</w:t>
       </w:r>
       <w:proofErr w:type="spellEnd"/>
     </w:p>
     <w:p>
       <w:pPr>
-        <w:rPr>
-          <w:lang w:val="en-US"/>
-        </w:rPr>
-      </w:pPr>
+        <w:pStyle w:val="ListParagraph"/>
+        <w:numPr>
+          <w:ilvl w:val="0"/>
+          <w:numId w:val="2"/>
+        </w:numPr>
+        <w:rPr>
+          <w:lang w:val="en-US"/>
+        </w:rPr>
+      </w:pPr>
+      <w:proofErr w:type="spellStart"/>
+      <w:r>
+        <w:rPr>
+          <w:lang w:val="en-US"/>
+        </w:rPr>
+        <w:t>Palikti</w:t>
+      </w:r>
+      <w:proofErr w:type="spellEnd"/>
+      <w:r>
+        <w:rPr>
+          <w:lang w:val="en-US"/>
+        </w:rPr>
+        <w:t xml:space="preserve"> </w:t>
+      </w:r>
+      <w:proofErr w:type="spellStart"/>
+      <w:r>
+        <w:rPr>
+          <w:lang w:val="en-US"/>
+        </w:rPr>
+        <w:t>zaideju</w:t>
+      </w:r>
+      <w:proofErr w:type="spellEnd"/>
+      <w:r>
+        <w:rPr>
+          <w:lang w:val="en-US"/>
+        </w:rPr>
+        <w:t xml:space="preserve"> </w:t>
+      </w:r>
+      <w:proofErr w:type="spellStart"/>
+      <w:r>
+        <w:rPr>
+          <w:lang w:val="en-US"/>
+        </w:rPr>
+        <w:t>laukiamaji</w:t>
+      </w:r>
+      <w:proofErr w:type="spellEnd"/>
     </w:p>
     <w:p>
       <w:pPr>
@@ -207,6 +285,13 @@
           <w:lang w:val="en-US"/>
         </w:rPr>
       </w:pPr>
+    </w:p>
+    <w:p>
+      <w:pPr>
+        <w:rPr>
+          <w:lang w:val="en-US"/>
+        </w:rPr>
+      </w:pPr>
       <w:r>
         <w:rPr>
           <w:lang w:val="en-US"/>
@@ -218,27 +303,21 @@
         <w:rPr>
           <w:lang w:val="en-US"/>
         </w:rPr>
-        <w:t>serveris</w:t>
-      </w:r>
-      <w:proofErr w:type="spellEnd"/>
-      <w:r>
-        <w:rPr>
-          <w:lang w:val="en-US"/>
-        </w:rPr>
-        <w:t xml:space="preserve"> – </w:t>
-      </w:r>
-      <w:proofErr w:type="spellStart"/>
-      <w:r>
-        <w:rPr>
-          <w:lang w:val="en-US"/>
-        </w:rPr>
-        <w:t>kambarys</w:t>
-      </w:r>
-      <w:r>
-        <w:rPr>
-          <w:lang w:val="en-US"/>
-        </w:rPr>
-        <w:t>-zaidimas</w:t>
+        <w:t>zaideju</w:t>
+      </w:r>
+      <w:proofErr w:type="spellEnd"/>
+      <w:r>
+        <w:rPr>
+          <w:lang w:val="en-US"/>
+        </w:rPr>
+        <w:t xml:space="preserve"> </w:t>
+      </w:r>
+      <w:proofErr w:type="spellStart"/>
+      <w:r>
+        <w:rPr>
+          <w:lang w:val="en-US"/>
+        </w:rPr>
+        <w:t>laukiamasis</w:t>
       </w:r>
       <w:proofErr w:type="spellEnd"/>
       <w:r>
@@ -264,7 +343,7 @@
         <w:rPr>
           <w:lang w:val="en-US"/>
         </w:rPr>
-        <w:t>Naudotojas</w:t>
+        <w:t>Zaidejas</w:t>
       </w:r>
       <w:proofErr w:type="spellEnd"/>
       <w:r>
@@ -287,8 +366,6 @@
         </w:rPr>
         <w:t xml:space="preserve"> </w:t>
       </w:r>
-      <w:bookmarkStart w:id="0" w:name="_GoBack"/>
-      <w:bookmarkEnd w:id="0"/>
       <w:proofErr w:type="spellStart"/>
       <w:r>
         <w:rPr>
@@ -476,7 +553,7 @@
         <w:rPr>
           <w:lang w:val="en-US"/>
         </w:rPr>
-        <w:t>Naudotojas</w:t>
+        <w:t>Zaidejas</w:t>
       </w:r>
       <w:proofErr w:type="spellEnd"/>
       <w:r>
@@ -614,7 +691,7 @@
         <w:rPr>
           <w:lang w:val="en-US"/>
         </w:rPr>
-        <w:t>Naudotojas</w:t>
+        <w:t>Zaidejas</w:t>
       </w:r>
       <w:proofErr w:type="spellEnd"/>
       <w:r>
@@ -704,7 +781,7 @@
         <w:rPr>
           <w:lang w:val="en-US"/>
         </w:rPr>
-        <w:t>Naudotojas</w:t>
+        <w:t>Zaidejas</w:t>
       </w:r>
       <w:proofErr w:type="spellEnd"/>
       <w:r>
@@ -816,6 +893,82 @@
         <w:rPr>
           <w:lang w:val="en-US"/>
         </w:rPr>
+        <w:t>zai</w:t>
+      </w:r>
+      <w:r>
+        <w:rPr>
+          <w:lang w:val="en-US"/>
+        </w:rPr>
+        <w:t>deju</w:t>
+      </w:r>
+      <w:proofErr w:type="spellEnd"/>
+      <w:r>
+        <w:rPr>
+          <w:lang w:val="en-US"/>
+        </w:rPr>
+        <w:t xml:space="preserve"> </w:t>
+      </w:r>
+      <w:proofErr w:type="spellStart"/>
+      <w:r>
+        <w:rPr>
+          <w:lang w:val="en-US"/>
+        </w:rPr>
+        <w:t>laukiamojo</w:t>
+      </w:r>
+      <w:proofErr w:type="spellEnd"/>
+      <w:r>
+        <w:rPr>
+          <w:lang w:val="en-US"/>
+        </w:rPr>
+        <w:t xml:space="preserve">, </w:t>
+      </w:r>
+      <w:proofErr w:type="spellStart"/>
+      <w:r>
+        <w:rPr>
+          <w:lang w:val="en-US"/>
+        </w:rPr>
+        <w:t>zaidejas</w:t>
+      </w:r>
+      <w:proofErr w:type="spellEnd"/>
+      <w:r>
+        <w:rPr>
+          <w:lang w:val="en-US"/>
+        </w:rPr>
+        <w:t xml:space="preserve"> </w:t>
+      </w:r>
+      <w:proofErr w:type="spellStart"/>
+      <w:r>
+        <w:rPr>
+          <w:lang w:val="en-US"/>
+        </w:rPr>
+        <w:t>uzpildo</w:t>
+      </w:r>
+      <w:proofErr w:type="spellEnd"/>
+      <w:r>
+        <w:rPr>
+          <w:lang w:val="en-US"/>
+        </w:rPr>
+        <w:t xml:space="preserve"> </w:t>
+      </w:r>
+      <w:proofErr w:type="spellStart"/>
+      <w:r>
+        <w:rPr>
+          <w:lang w:val="en-US"/>
+        </w:rPr>
+        <w:t>laukus</w:t>
+      </w:r>
+      <w:proofErr w:type="spellEnd"/>
+      <w:r>
+        <w:rPr>
+          <w:lang w:val="en-US"/>
+        </w:rPr>
+        <w:t xml:space="preserve"> </w:t>
+      </w:r>
+      <w:proofErr w:type="spellStart"/>
+      <w:r>
+        <w:rPr>
+          <w:lang w:val="en-US"/>
+        </w:rPr>
         <w:t>zaidimo</w:t>
       </w:r>
       <w:proofErr w:type="spellEnd"/>
@@ -830,7 +983,49 @@
         <w:rPr>
           <w:lang w:val="en-US"/>
         </w:rPr>
-        <w:t>langas</w:t>
+        <w:t>sesijos</w:t>
+      </w:r>
+      <w:proofErr w:type="spellEnd"/>
+      <w:r>
+        <w:rPr>
+          <w:lang w:val="en-US"/>
+        </w:rPr>
+        <w:t xml:space="preserve"> id </w:t>
+      </w:r>
+      <w:proofErr w:type="spellStart"/>
+      <w:r>
+        <w:rPr>
+          <w:lang w:val="en-US"/>
+        </w:rPr>
+        <w:t>ir</w:t>
+      </w:r>
+      <w:proofErr w:type="spellEnd"/>
+      <w:r>
+        <w:rPr>
+          <w:lang w:val="en-US"/>
+        </w:rPr>
+        <w:t xml:space="preserve"> </w:t>
+      </w:r>
+      <w:proofErr w:type="spellStart"/>
+      <w:r>
+        <w:rPr>
+          <w:lang w:val="en-US"/>
+        </w:rPr>
+        <w:t>zaidejo</w:t>
+      </w:r>
+      <w:proofErr w:type="spellEnd"/>
+      <w:r>
+        <w:rPr>
+          <w:lang w:val="en-US"/>
+        </w:rPr>
+        <w:t xml:space="preserve"> </w:t>
+      </w:r>
+      <w:proofErr w:type="spellStart"/>
+      <w:r>
+        <w:rPr>
+          <w:lang w:val="en-US"/>
+        </w:rPr>
+        <w:t>slapyvardis</w:t>
       </w:r>
       <w:proofErr w:type="spellEnd"/>
       <w:r>
@@ -858,104 +1053,6 @@
         <w:rPr>
           <w:lang w:val="en-US"/>
         </w:rPr>
-        <w:t>uzpildo</w:t>
-      </w:r>
-      <w:proofErr w:type="spellEnd"/>
-      <w:r>
-        <w:rPr>
-          <w:lang w:val="en-US"/>
-        </w:rPr>
-        <w:t xml:space="preserve"> </w:t>
-      </w:r>
-      <w:proofErr w:type="spellStart"/>
-      <w:r>
-        <w:rPr>
-          <w:lang w:val="en-US"/>
-        </w:rPr>
-        <w:t>laukus</w:t>
-      </w:r>
-      <w:proofErr w:type="spellEnd"/>
-      <w:r>
-        <w:rPr>
-          <w:lang w:val="en-US"/>
-        </w:rPr>
-        <w:t xml:space="preserve"> </w:t>
-      </w:r>
-      <w:proofErr w:type="spellStart"/>
-      <w:r>
-        <w:rPr>
-          <w:lang w:val="en-US"/>
-        </w:rPr>
-        <w:t>serverio</w:t>
-      </w:r>
-      <w:proofErr w:type="spellEnd"/>
-      <w:r>
-        <w:rPr>
-          <w:lang w:val="en-US"/>
-        </w:rPr>
-        <w:t xml:space="preserve"> id </w:t>
-      </w:r>
-      <w:proofErr w:type="spellStart"/>
-      <w:r>
-        <w:rPr>
-          <w:lang w:val="en-US"/>
-        </w:rPr>
-        <w:t>ir</w:t>
-      </w:r>
-      <w:proofErr w:type="spellEnd"/>
-      <w:r>
-        <w:rPr>
-          <w:lang w:val="en-US"/>
-        </w:rPr>
-        <w:t xml:space="preserve"> </w:t>
-      </w:r>
-      <w:proofErr w:type="spellStart"/>
-      <w:r>
-        <w:rPr>
-          <w:lang w:val="en-US"/>
-        </w:rPr>
-        <w:t>zaidejo</w:t>
-      </w:r>
-      <w:proofErr w:type="spellEnd"/>
-      <w:r>
-        <w:rPr>
-          <w:lang w:val="en-US"/>
-        </w:rPr>
-        <w:t xml:space="preserve"> </w:t>
-      </w:r>
-      <w:proofErr w:type="spellStart"/>
-      <w:r>
-        <w:rPr>
-          <w:lang w:val="en-US"/>
-        </w:rPr>
-        <w:t>slapyvardis</w:t>
-      </w:r>
-      <w:proofErr w:type="spellEnd"/>
-      <w:r>
-        <w:rPr>
-          <w:lang w:val="en-US"/>
-        </w:rPr>
-        <w:t xml:space="preserve">, </w:t>
-      </w:r>
-      <w:proofErr w:type="spellStart"/>
-      <w:r>
-        <w:rPr>
-          <w:lang w:val="en-US"/>
-        </w:rPr>
-        <w:t>zaidejas</w:t>
-      </w:r>
-      <w:proofErr w:type="spellEnd"/>
-      <w:r>
-        <w:rPr>
-          <w:lang w:val="en-US"/>
-        </w:rPr>
-        <w:t xml:space="preserve"> </w:t>
-      </w:r>
-      <w:proofErr w:type="spellStart"/>
-      <w:r>
-        <w:rPr>
-          <w:lang w:val="en-US"/>
-        </w:rPr>
         <w:t>spaudzia</w:t>
       </w:r>
       <w:proofErr w:type="spellEnd"/>
@@ -1040,21 +1137,35 @@
         <w:rPr>
           <w:lang w:val="en-US"/>
         </w:rPr>
-        <w:t>laukimo</w:t>
-      </w:r>
-      <w:proofErr w:type="spellEnd"/>
-      <w:r>
-        <w:rPr>
-          <w:lang w:val="en-US"/>
-        </w:rPr>
-        <w:t xml:space="preserve"> </w:t>
-      </w:r>
-      <w:proofErr w:type="spellStart"/>
-      <w:r>
-        <w:rPr>
-          <w:lang w:val="en-US"/>
-        </w:rPr>
-        <w:t>langas.Zaidejas</w:t>
+        <w:t>zaidimo</w:t>
+      </w:r>
+      <w:proofErr w:type="spellEnd"/>
+      <w:r>
+        <w:rPr>
+          <w:lang w:val="en-US"/>
+        </w:rPr>
+        <w:t xml:space="preserve"> </w:t>
+      </w:r>
+      <w:proofErr w:type="spellStart"/>
+      <w:r>
+        <w:rPr>
+          <w:lang w:val="en-US"/>
+        </w:rPr>
+        <w:t>laukiamojo</w:t>
+      </w:r>
+      <w:proofErr w:type="spellEnd"/>
+      <w:r>
+        <w:rPr>
+          <w:lang w:val="en-US"/>
+        </w:rPr>
+        <w:t xml:space="preserve"> l</w:t>
+      </w:r>
+      <w:proofErr w:type="spellStart"/>
+      <w:r>
+        <w:rPr>
+          <w:lang w:val="en-US"/>
+        </w:rPr>
+        <w:t>angas.Zaidejas</w:t>
       </w:r>
       <w:proofErr w:type="spellEnd"/>
       <w:r>
@@ -1096,7 +1207,21 @@
         <w:rPr>
           <w:lang w:val="en-US"/>
         </w:rPr>
-        <w:t>serverio</w:t>
+        <w:t>zaidimo</w:t>
+      </w:r>
+      <w:proofErr w:type="spellEnd"/>
+      <w:r>
+        <w:rPr>
+          <w:lang w:val="en-US"/>
+        </w:rPr>
+        <w:t xml:space="preserve"> </w:t>
+      </w:r>
+      <w:proofErr w:type="spellStart"/>
+      <w:r>
+        <w:rPr>
+          <w:lang w:val="en-US"/>
+        </w:rPr>
+        <w:t>laukiamojo</w:t>
       </w:r>
       <w:proofErr w:type="spellEnd"/>
       <w:r>
@@ -1145,231 +1270,7 @@
         <w:rPr>
           <w:lang w:val="en-US"/>
         </w:rPr>
-        <w:t xml:space="preserve">. (ALT : </w:t>
-      </w:r>
-      <w:proofErr w:type="spellStart"/>
-      <w:r>
-        <w:rPr>
-          <w:lang w:val="en-US"/>
-        </w:rPr>
-        <w:t>zaidejui</w:t>
-      </w:r>
-      <w:proofErr w:type="spellEnd"/>
-      <w:r>
-        <w:rPr>
-          <w:lang w:val="en-US"/>
-        </w:rPr>
-        <w:t xml:space="preserve"> </w:t>
-      </w:r>
-      <w:proofErr w:type="spellStart"/>
-      <w:r>
-        <w:rPr>
-          <w:lang w:val="en-US"/>
-        </w:rPr>
-        <w:t>nepavyko</w:t>
-      </w:r>
-      <w:proofErr w:type="spellEnd"/>
-      <w:r>
-        <w:rPr>
-          <w:lang w:val="en-US"/>
-        </w:rPr>
-        <w:t xml:space="preserve"> </w:t>
-      </w:r>
-      <w:proofErr w:type="spellStart"/>
-      <w:r>
-        <w:rPr>
-          <w:lang w:val="en-US"/>
-        </w:rPr>
-        <w:t>prisijungti</w:t>
-      </w:r>
-      <w:proofErr w:type="spellEnd"/>
-      <w:r>
-        <w:rPr>
-          <w:lang w:val="en-US"/>
-        </w:rPr>
-        <w:t xml:space="preserve"> </w:t>
-      </w:r>
-      <w:proofErr w:type="spellStart"/>
-      <w:r>
-        <w:rPr>
-          <w:lang w:val="en-US"/>
-        </w:rPr>
-        <w:t>prie</w:t>
-      </w:r>
-      <w:proofErr w:type="spellEnd"/>
-      <w:r>
-        <w:rPr>
-          <w:lang w:val="en-US"/>
-        </w:rPr>
-        <w:t xml:space="preserve"> </w:t>
-      </w:r>
-      <w:proofErr w:type="spellStart"/>
-      <w:r>
-        <w:rPr>
-          <w:lang w:val="en-US"/>
-        </w:rPr>
-        <w:t>serverio</w:t>
-      </w:r>
-      <w:proofErr w:type="spellEnd"/>
-      <w:r>
-        <w:rPr>
-          <w:lang w:val="en-US"/>
-        </w:rPr>
-        <w:t xml:space="preserve">, </w:t>
-      </w:r>
-      <w:proofErr w:type="spellStart"/>
-      <w:r>
-        <w:rPr>
-          <w:lang w:val="en-US"/>
-        </w:rPr>
-        <w:t>tada</w:t>
-      </w:r>
-      <w:proofErr w:type="spellEnd"/>
-      <w:r>
-        <w:rPr>
-          <w:lang w:val="en-US"/>
-        </w:rPr>
-        <w:t xml:space="preserve"> </w:t>
-      </w:r>
-      <w:proofErr w:type="spellStart"/>
-      <w:r>
-        <w:rPr>
-          <w:lang w:val="en-US"/>
-        </w:rPr>
-        <w:t>ismetamas</w:t>
-      </w:r>
-      <w:proofErr w:type="spellEnd"/>
-      <w:r>
-        <w:rPr>
-          <w:lang w:val="en-US"/>
-        </w:rPr>
-        <w:t xml:space="preserve"> </w:t>
-      </w:r>
-      <w:proofErr w:type="spellStart"/>
-      <w:r>
-        <w:rPr>
-          <w:lang w:val="en-US"/>
-        </w:rPr>
-        <w:t>pop_up</w:t>
-      </w:r>
-      <w:proofErr w:type="spellEnd"/>
-      <w:r>
-        <w:rPr>
-          <w:lang w:val="en-US"/>
-        </w:rPr>
-        <w:t xml:space="preserve"> </w:t>
-      </w:r>
-      <w:proofErr w:type="spellStart"/>
-      <w:r>
-        <w:rPr>
-          <w:lang w:val="en-US"/>
-        </w:rPr>
-        <w:t>pranesimas</w:t>
-      </w:r>
-      <w:proofErr w:type="spellEnd"/>
-      <w:r>
-        <w:rPr>
-          <w:lang w:val="en-US"/>
-        </w:rPr>
-        <w:t xml:space="preserve"> </w:t>
-      </w:r>
-      <w:proofErr w:type="spellStart"/>
-      <w:r>
-        <w:rPr>
-          <w:lang w:val="en-US"/>
-        </w:rPr>
-        <w:t>kuriame</w:t>
-      </w:r>
-      <w:proofErr w:type="spellEnd"/>
-      <w:r>
-        <w:rPr>
-          <w:lang w:val="en-US"/>
-        </w:rPr>
-        <w:t xml:space="preserve"> </w:t>
-      </w:r>
-      <w:proofErr w:type="spellStart"/>
-      <w:r>
-        <w:rPr>
-          <w:lang w:val="en-US"/>
-        </w:rPr>
-        <w:t>parasyta</w:t>
-      </w:r>
-      <w:proofErr w:type="spellEnd"/>
-      <w:r>
-        <w:rPr>
-          <w:lang w:val="en-US"/>
-        </w:rPr>
-        <w:t xml:space="preserve"> ,</w:t>
-      </w:r>
-      <w:proofErr w:type="spellStart"/>
-      <w:r>
-        <w:rPr>
-          <w:lang w:val="en-US"/>
-        </w:rPr>
-        <w:t>kad</w:t>
-      </w:r>
-      <w:proofErr w:type="spellEnd"/>
-      <w:r>
-        <w:rPr>
-          <w:lang w:val="en-US"/>
-        </w:rPr>
-        <w:t xml:space="preserve"> </w:t>
-      </w:r>
-      <w:proofErr w:type="spellStart"/>
-      <w:r>
-        <w:rPr>
-          <w:lang w:val="en-US"/>
-        </w:rPr>
-        <w:t>prisijungti</w:t>
-      </w:r>
-      <w:proofErr w:type="spellEnd"/>
-      <w:r>
-        <w:rPr>
-          <w:lang w:val="en-US"/>
-        </w:rPr>
-        <w:t xml:space="preserve"> </w:t>
-      </w:r>
-      <w:proofErr w:type="spellStart"/>
-      <w:r>
-        <w:rPr>
-          <w:lang w:val="en-US"/>
-        </w:rPr>
-        <w:t>prie</w:t>
-      </w:r>
-      <w:proofErr w:type="spellEnd"/>
-      <w:r>
-        <w:rPr>
-          <w:lang w:val="en-US"/>
-        </w:rPr>
-        <w:t xml:space="preserve"> </w:t>
-      </w:r>
-      <w:proofErr w:type="spellStart"/>
-      <w:r>
-        <w:rPr>
-          <w:lang w:val="en-US"/>
-        </w:rPr>
-        <w:t>serverio</w:t>
-      </w:r>
-      <w:proofErr w:type="spellEnd"/>
-      <w:r>
-        <w:rPr>
-          <w:lang w:val="en-US"/>
-        </w:rPr>
-        <w:t xml:space="preserve"> </w:t>
-      </w:r>
-      <w:proofErr w:type="spellStart"/>
-      <w:r>
-        <w:rPr>
-          <w:lang w:val="en-US"/>
-        </w:rPr>
-        <w:t>nepavyko</w:t>
-      </w:r>
-      <w:proofErr w:type="spellEnd"/>
-      <w:r>
-        <w:rPr>
-          <w:lang w:val="en-US"/>
-        </w:rPr>
-        <w:t>.</w:t>
+        <w:t xml:space="preserve">. </w:t>
       </w:r>
     </w:p>
     <w:p>
@@ -1388,7 +1289,7 @@
         <w:rPr>
           <w:lang w:val="en-US"/>
         </w:rPr>
-        <w:t>Naudotojas</w:t>
+        <w:t>Zaidejas</w:t>
       </w:r>
       <w:proofErr w:type="spellEnd"/>
       <w:r>
@@ -1444,14 +1345,28 @@
         <w:rPr>
           <w:lang w:val="en-US"/>
         </w:rPr>
-        <w:t>kambari</w:t>
-      </w:r>
-      <w:proofErr w:type="spellEnd"/>
-      <w:r>
-        <w:rPr>
-          <w:lang w:val="en-US"/>
-        </w:rPr>
-        <w:t xml:space="preserve"> , </w:t>
+        <w:t>zaidimo</w:t>
+      </w:r>
+      <w:proofErr w:type="spellEnd"/>
+      <w:r>
+        <w:rPr>
+          <w:lang w:val="en-US"/>
+        </w:rPr>
+        <w:t xml:space="preserve"> </w:t>
+      </w:r>
+      <w:proofErr w:type="spellStart"/>
+      <w:r>
+        <w:rPr>
+          <w:lang w:val="en-US"/>
+        </w:rPr>
+        <w:t>laukiamaji</w:t>
+      </w:r>
+      <w:proofErr w:type="spellEnd"/>
+      <w:r>
+        <w:rPr>
+          <w:lang w:val="en-US"/>
+        </w:rPr>
+        <w:t xml:space="preserve">, </w:t>
       </w:r>
       <w:proofErr w:type="spellStart"/>
       <w:r>
@@ -1472,7 +1387,21 @@
         <w:rPr>
           <w:lang w:val="en-US"/>
         </w:rPr>
-        <w:t>serverio</w:t>
+        <w:t>zaidimo</w:t>
+      </w:r>
+      <w:proofErr w:type="spellEnd"/>
+      <w:r>
+        <w:rPr>
+          <w:lang w:val="en-US"/>
+        </w:rPr>
+        <w:t xml:space="preserve"> </w:t>
+      </w:r>
+      <w:proofErr w:type="spellStart"/>
+      <w:r>
+        <w:rPr>
+          <w:lang w:val="en-US"/>
+        </w:rPr>
+        <w:t>laukiamiamojo</w:t>
       </w:r>
       <w:proofErr w:type="spellEnd"/>
       <w:r>
@@ -1556,9 +1485,29 @@
         <w:rPr>
           <w:lang w:val="en-US"/>
         </w:rPr>
-        <w:t>kambario</w:t>
-      </w:r>
-      <w:proofErr w:type="spellEnd"/>
+        <w:t>zaidimo</w:t>
+      </w:r>
+      <w:proofErr w:type="spellEnd"/>
+      <w:r>
+        <w:rPr>
+          <w:lang w:val="en-US"/>
+        </w:rPr>
+        <w:t xml:space="preserve"> </w:t>
+      </w:r>
+      <w:proofErr w:type="spellStart"/>
+      <w:r>
+        <w:rPr>
+          <w:lang w:val="en-US"/>
+        </w:rPr>
+        <w:t>laukiamojo</w:t>
+      </w:r>
+      <w:proofErr w:type="spellEnd"/>
+      <w:r>
+        <w:rPr>
+          <w:lang w:val="en-US"/>
+        </w:rPr>
+        <w:t xml:space="preserve"> </w:t>
+      </w:r>
       <w:r>
         <w:rPr>
           <w:lang w:val="en-US"/>
@@ -1605,133 +1554,13 @@
         <w:rPr>
           <w:lang w:val="en-US"/>
         </w:rPr>
-        <w:t xml:space="preserve"> (</w:t>
-      </w:r>
-      <w:proofErr w:type="spellStart"/>
-      <w:r>
-        <w:rPr>
-          <w:lang w:val="en-US"/>
-        </w:rPr>
-        <w:t>zmones</w:t>
-      </w:r>
-      <w:proofErr w:type="spellEnd"/>
-      <w:r>
-        <w:rPr>
-          <w:lang w:val="en-US"/>
-        </w:rPr>
-        <w:t xml:space="preserve"> </w:t>
-      </w:r>
-      <w:proofErr w:type="spellStart"/>
-      <w:r>
-        <w:rPr>
-          <w:lang w:val="en-US"/>
-        </w:rPr>
-        <w:t>gali</w:t>
-      </w:r>
-      <w:proofErr w:type="spellEnd"/>
-      <w:r>
-        <w:rPr>
-          <w:lang w:val="en-US"/>
-        </w:rPr>
-        <w:t xml:space="preserve"> </w:t>
-      </w:r>
-      <w:proofErr w:type="spellStart"/>
-      <w:r>
-        <w:rPr>
-          <w:lang w:val="en-US"/>
-        </w:rPr>
-        <w:t>prisijungti</w:t>
-      </w:r>
-      <w:proofErr w:type="spellEnd"/>
-      <w:r>
-        <w:rPr>
-          <w:lang w:val="en-US"/>
-        </w:rPr>
-        <w:t xml:space="preserve"> </w:t>
-      </w:r>
-      <w:proofErr w:type="spellStart"/>
-      <w:r>
-        <w:rPr>
-          <w:lang w:val="en-US"/>
-        </w:rPr>
-        <w:t>prie</w:t>
-      </w:r>
-      <w:proofErr w:type="spellEnd"/>
-      <w:r>
-        <w:rPr>
-          <w:lang w:val="en-US"/>
-        </w:rPr>
-        <w:t xml:space="preserve"> </w:t>
-      </w:r>
-      <w:proofErr w:type="spellStart"/>
-      <w:r>
-        <w:rPr>
-          <w:lang w:val="en-US"/>
-        </w:rPr>
-        <w:t>kambario</w:t>
-      </w:r>
-      <w:proofErr w:type="spellEnd"/>
-      <w:r>
-        <w:rPr>
-          <w:lang w:val="en-US"/>
-        </w:rPr>
-        <w:t xml:space="preserve"> </w:t>
-      </w:r>
-      <w:proofErr w:type="spellStart"/>
-      <w:r>
-        <w:rPr>
-          <w:lang w:val="en-US"/>
-        </w:rPr>
-        <w:t>renkant</w:t>
-      </w:r>
-      <w:proofErr w:type="spellEnd"/>
-      <w:r>
-        <w:rPr>
-          <w:lang w:val="en-US"/>
-        </w:rPr>
-        <w:t xml:space="preserve"> </w:t>
-      </w:r>
-      <w:proofErr w:type="spellStart"/>
-      <w:r>
-        <w:rPr>
-          <w:lang w:val="en-US"/>
-        </w:rPr>
-        <w:t>parametrus</w:t>
-      </w:r>
-      <w:proofErr w:type="spellEnd"/>
-      <w:r>
-        <w:rPr>
-          <w:lang w:val="en-US"/>
-        </w:rPr>
-        <w:t xml:space="preserve">?) </w:t>
-      </w:r>
-      <w:proofErr w:type="spellStart"/>
-      <w:r>
-        <w:rPr>
-          <w:lang w:val="en-US"/>
-        </w:rPr>
-        <w:t>issaugoti</w:t>
-      </w:r>
-      <w:proofErr w:type="spellEnd"/>
-      <w:r>
-        <w:rPr>
-          <w:lang w:val="en-US"/>
-        </w:rPr>
-        <w:t xml:space="preserve"> ? </w:t>
-      </w:r>
-      <w:proofErr w:type="spellStart"/>
-      <w:r>
-        <w:rPr>
-          <w:lang w:val="en-US"/>
-        </w:rPr>
-        <w:t>paleisti</w:t>
-      </w:r>
-      <w:proofErr w:type="spellEnd"/>
-      <w:r>
-        <w:rPr>
-          <w:lang w:val="en-US"/>
-        </w:rPr>
-        <w:t xml:space="preserve"> ?</w:t>
+        <w:t xml:space="preserve"> </w:t>
+      </w:r>
+      <w:r>
+        <w:rPr>
+          <w:lang w:val="en-US"/>
+        </w:rPr>
+        <w:t>.</w:t>
       </w:r>
     </w:p>
     <w:p>
@@ -2052,6 +1881,902 @@
           <w:lang w:val="en-US"/>
         </w:rPr>
         <w:t>. -&gt; repeat.</w:t>
+      </w:r>
+    </w:p>
+    <w:p>
+      <w:pPr>
+        <w:pStyle w:val="ListParagraph"/>
+        <w:numPr>
+          <w:ilvl w:val="0"/>
+          <w:numId w:val="3"/>
+        </w:numPr>
+        <w:rPr>
+          <w:lang w:val="en-US"/>
+        </w:rPr>
+      </w:pPr>
+      <w:proofErr w:type="spellStart"/>
+      <w:r>
+        <w:rPr>
+          <w:lang w:val="en-US"/>
+        </w:rPr>
+        <w:t>Zaidejas</w:t>
+      </w:r>
+      <w:proofErr w:type="spellEnd"/>
+      <w:r>
+        <w:rPr>
+          <w:lang w:val="en-US"/>
+        </w:rPr>
+        <w:t xml:space="preserve"> </w:t>
+      </w:r>
+      <w:proofErr w:type="spellStart"/>
+      <w:r>
+        <w:rPr>
+          <w:lang w:val="en-US"/>
+        </w:rPr>
+        <w:t>yra</w:t>
+      </w:r>
+      <w:proofErr w:type="spellEnd"/>
+      <w:r>
+        <w:rPr>
+          <w:lang w:val="en-US"/>
+        </w:rPr>
+        <w:t xml:space="preserve"> </w:t>
+      </w:r>
+      <w:proofErr w:type="spellStart"/>
+      <w:r>
+        <w:rPr>
+          <w:lang w:val="en-US"/>
+        </w:rPr>
+        <w:t>prisijunges</w:t>
+      </w:r>
+      <w:proofErr w:type="spellEnd"/>
+      <w:r>
+        <w:rPr>
+          <w:lang w:val="en-US"/>
+        </w:rPr>
+        <w:t xml:space="preserve"> </w:t>
+      </w:r>
+      <w:proofErr w:type="spellStart"/>
+      <w:r>
+        <w:rPr>
+          <w:lang w:val="en-US"/>
+        </w:rPr>
+        <w:t>prie</w:t>
+      </w:r>
+      <w:proofErr w:type="spellEnd"/>
+      <w:r>
+        <w:rPr>
+          <w:lang w:val="en-US"/>
+        </w:rPr>
+        <w:t xml:space="preserve"> </w:t>
+      </w:r>
+      <w:proofErr w:type="spellStart"/>
+      <w:r>
+        <w:rPr>
+          <w:lang w:val="en-US"/>
+        </w:rPr>
+        <w:t>zaidimo</w:t>
+      </w:r>
+      <w:proofErr w:type="spellEnd"/>
+      <w:r>
+        <w:rPr>
+          <w:lang w:val="en-US"/>
+        </w:rPr>
+        <w:t xml:space="preserve"> </w:t>
+      </w:r>
+      <w:proofErr w:type="spellStart"/>
+      <w:r>
+        <w:rPr>
+          <w:lang w:val="en-US"/>
+        </w:rPr>
+        <w:t>laukiamojo</w:t>
+      </w:r>
+      <w:proofErr w:type="spellEnd"/>
+      <w:r>
+        <w:rPr>
+          <w:lang w:val="en-US"/>
+        </w:rPr>
+        <w:t xml:space="preserve"> </w:t>
+      </w:r>
+      <w:proofErr w:type="spellStart"/>
+      <w:r>
+        <w:rPr>
+          <w:lang w:val="en-US"/>
+        </w:rPr>
+        <w:t>ir</w:t>
+      </w:r>
+      <w:proofErr w:type="spellEnd"/>
+      <w:r>
+        <w:rPr>
+          <w:lang w:val="en-US"/>
+        </w:rPr>
+        <w:t xml:space="preserve"> </w:t>
+      </w:r>
+      <w:proofErr w:type="spellStart"/>
+      <w:r>
+        <w:rPr>
+          <w:lang w:val="en-US"/>
+        </w:rPr>
+        <w:t>paspaudzia</w:t>
+      </w:r>
+      <w:proofErr w:type="spellEnd"/>
+      <w:r>
+        <w:rPr>
+          <w:lang w:val="en-US"/>
+        </w:rPr>
+        <w:t xml:space="preserve"> </w:t>
+      </w:r>
+      <w:proofErr w:type="spellStart"/>
+      <w:r>
+        <w:rPr>
+          <w:lang w:val="en-US"/>
+        </w:rPr>
+        <w:t>palikti</w:t>
+      </w:r>
+      <w:proofErr w:type="spellEnd"/>
+      <w:r>
+        <w:rPr>
+          <w:lang w:val="en-US"/>
+        </w:rPr>
+        <w:t xml:space="preserve"> </w:t>
+      </w:r>
+      <w:proofErr w:type="spellStart"/>
+      <w:r>
+        <w:rPr>
+          <w:lang w:val="en-US"/>
+        </w:rPr>
+        <w:t>zaidimo</w:t>
+      </w:r>
+      <w:proofErr w:type="spellEnd"/>
+      <w:r>
+        <w:rPr>
+          <w:lang w:val="en-US"/>
+        </w:rPr>
+        <w:t xml:space="preserve"> </w:t>
+      </w:r>
+      <w:proofErr w:type="spellStart"/>
+      <w:r>
+        <w:rPr>
+          <w:lang w:val="en-US"/>
+        </w:rPr>
+        <w:t>laukiamaji</w:t>
+      </w:r>
+      <w:proofErr w:type="spellEnd"/>
+      <w:r>
+        <w:rPr>
+          <w:lang w:val="en-US"/>
+        </w:rPr>
+        <w:t>.</w:t>
+      </w:r>
+    </w:p>
+    <w:p>
+      <w:pPr>
+        <w:rPr>
+          <w:lang w:val="en-US"/>
+        </w:rPr>
+      </w:pPr>
+      <w:r>
+        <w:rPr>
+          <w:lang w:val="en-US"/>
+        </w:rPr>
+        <w:t>+</w:t>
+      </w:r>
+      <w:proofErr w:type="spellStart"/>
+      <w:r>
+        <w:rPr>
+          <w:lang w:val="en-US"/>
+        </w:rPr>
+        <w:t>Savokos</w:t>
+      </w:r>
+      <w:proofErr w:type="spellEnd"/>
+      <w:r>
+        <w:rPr>
+          <w:lang w:val="en-US"/>
+        </w:rPr>
+        <w:t xml:space="preserve"> :</w:t>
+      </w:r>
+    </w:p>
+    <w:p>
+      <w:pPr>
+        <w:rPr>
+          <w:lang w:val="en-US"/>
+        </w:rPr>
+      </w:pPr>
+      <w:r>
+        <w:rPr>
+          <w:lang w:val="en-US"/>
+        </w:rPr>
+        <w:t xml:space="preserve">Role </w:t>
+      </w:r>
+    </w:p>
+    <w:p>
+      <w:pPr>
+        <w:rPr>
+          <w:lang w:val="en-US"/>
+        </w:rPr>
+      </w:pPr>
+    </w:p>
+    <w:p>
+      <w:pPr>
+        <w:rPr>
+          <w:lang w:val="en-US"/>
+        </w:rPr>
+      </w:pPr>
+      <w:r>
+        <w:rPr>
+          <w:lang w:val="en-US"/>
+        </w:rPr>
+        <w:t xml:space="preserve">ALT </w:t>
+      </w:r>
+      <w:proofErr w:type="spellStart"/>
+      <w:r>
+        <w:rPr>
+          <w:lang w:val="en-US"/>
+        </w:rPr>
+        <w:t>scenarijai</w:t>
+      </w:r>
+      <w:proofErr w:type="spellEnd"/>
+      <w:r>
+        <w:rPr>
+          <w:lang w:val="en-US"/>
+        </w:rPr>
+        <w:t>:</w:t>
+      </w:r>
+    </w:p>
+    <w:p>
+      <w:pPr>
+        <w:rPr>
+          <w:lang w:val="en-US"/>
+        </w:rPr>
+      </w:pPr>
+      <w:r>
+        <w:rPr>
+          <w:lang w:val="en-US"/>
+        </w:rPr>
+        <w:t>3.</w:t>
+      </w:r>
+      <w:r>
+        <w:rPr>
+          <w:lang w:val="en-US"/>
+        </w:rPr>
+        <w:t xml:space="preserve"> </w:t>
+      </w:r>
+      <w:proofErr w:type="spellStart"/>
+      <w:r>
+        <w:rPr>
+          <w:lang w:val="en-US"/>
+        </w:rPr>
+        <w:t>Zaidejui</w:t>
+      </w:r>
+      <w:proofErr w:type="spellEnd"/>
+      <w:r>
+        <w:rPr>
+          <w:lang w:val="en-US"/>
+        </w:rPr>
+        <w:t xml:space="preserve"> </w:t>
+      </w:r>
+      <w:proofErr w:type="spellStart"/>
+      <w:r>
+        <w:rPr>
+          <w:lang w:val="en-US"/>
+        </w:rPr>
+        <w:t>nepavyko</w:t>
+      </w:r>
+      <w:proofErr w:type="spellEnd"/>
+      <w:r>
+        <w:rPr>
+          <w:lang w:val="en-US"/>
+        </w:rPr>
+        <w:t xml:space="preserve"> </w:t>
+      </w:r>
+      <w:proofErr w:type="spellStart"/>
+      <w:r>
+        <w:rPr>
+          <w:lang w:val="en-US"/>
+        </w:rPr>
+        <w:t>prisijungti</w:t>
+      </w:r>
+      <w:proofErr w:type="spellEnd"/>
+      <w:r>
+        <w:rPr>
+          <w:lang w:val="en-US"/>
+        </w:rPr>
+        <w:t xml:space="preserve"> </w:t>
+      </w:r>
+      <w:proofErr w:type="spellStart"/>
+      <w:r>
+        <w:rPr>
+          <w:lang w:val="en-US"/>
+        </w:rPr>
+        <w:t>prie</w:t>
+      </w:r>
+      <w:proofErr w:type="spellEnd"/>
+      <w:r>
+        <w:rPr>
+          <w:lang w:val="en-US"/>
+        </w:rPr>
+        <w:t xml:space="preserve"> </w:t>
+      </w:r>
+      <w:proofErr w:type="spellStart"/>
+      <w:r>
+        <w:rPr>
+          <w:lang w:val="en-US"/>
+        </w:rPr>
+        <w:t>zaidimo</w:t>
+      </w:r>
+      <w:proofErr w:type="spellEnd"/>
+      <w:r>
+        <w:rPr>
+          <w:lang w:val="en-US"/>
+        </w:rPr>
+        <w:t xml:space="preserve"> </w:t>
+      </w:r>
+      <w:proofErr w:type="spellStart"/>
+      <w:r>
+        <w:rPr>
+          <w:lang w:val="en-US"/>
+        </w:rPr>
+        <w:t>laukiamojo</w:t>
+      </w:r>
+      <w:proofErr w:type="spellEnd"/>
+      <w:r>
+        <w:rPr>
+          <w:lang w:val="en-US"/>
+        </w:rPr>
+        <w:t xml:space="preserve">, </w:t>
+      </w:r>
+      <w:proofErr w:type="spellStart"/>
+      <w:r>
+        <w:rPr>
+          <w:lang w:val="en-US"/>
+        </w:rPr>
+        <w:t>tada</w:t>
+      </w:r>
+      <w:proofErr w:type="spellEnd"/>
+      <w:r>
+        <w:rPr>
+          <w:lang w:val="en-US"/>
+        </w:rPr>
+        <w:t xml:space="preserve"> </w:t>
+      </w:r>
+      <w:proofErr w:type="spellStart"/>
+      <w:r>
+        <w:rPr>
+          <w:lang w:val="en-US"/>
+        </w:rPr>
+        <w:t>ismetamas</w:t>
+      </w:r>
+      <w:proofErr w:type="spellEnd"/>
+      <w:r>
+        <w:rPr>
+          <w:lang w:val="en-US"/>
+        </w:rPr>
+        <w:t xml:space="preserve"> </w:t>
+      </w:r>
+      <w:proofErr w:type="spellStart"/>
+      <w:r>
+        <w:rPr>
+          <w:lang w:val="en-US"/>
+        </w:rPr>
+        <w:t>pop_up</w:t>
+      </w:r>
+      <w:proofErr w:type="spellEnd"/>
+      <w:r>
+        <w:rPr>
+          <w:lang w:val="en-US"/>
+        </w:rPr>
+        <w:t xml:space="preserve"> </w:t>
+      </w:r>
+      <w:proofErr w:type="spellStart"/>
+      <w:r>
+        <w:rPr>
+          <w:lang w:val="en-US"/>
+        </w:rPr>
+        <w:t>pranesimas</w:t>
+      </w:r>
+      <w:proofErr w:type="spellEnd"/>
+      <w:r>
+        <w:rPr>
+          <w:lang w:val="en-US"/>
+        </w:rPr>
+        <w:t xml:space="preserve"> </w:t>
+      </w:r>
+      <w:proofErr w:type="spellStart"/>
+      <w:r>
+        <w:rPr>
+          <w:lang w:val="en-US"/>
+        </w:rPr>
+        <w:t>kuriame</w:t>
+      </w:r>
+      <w:proofErr w:type="spellEnd"/>
+      <w:r>
+        <w:rPr>
+          <w:lang w:val="en-US"/>
+        </w:rPr>
+        <w:t xml:space="preserve"> </w:t>
+      </w:r>
+      <w:proofErr w:type="spellStart"/>
+      <w:r>
+        <w:rPr>
+          <w:lang w:val="en-US"/>
+        </w:rPr>
+        <w:t>parasyta</w:t>
+      </w:r>
+      <w:proofErr w:type="spellEnd"/>
+      <w:r>
+        <w:rPr>
+          <w:lang w:val="en-US"/>
+        </w:rPr>
+        <w:t xml:space="preserve"> ,</w:t>
+      </w:r>
+      <w:proofErr w:type="spellStart"/>
+      <w:r>
+        <w:rPr>
+          <w:lang w:val="en-US"/>
+        </w:rPr>
+        <w:t>kad</w:t>
+      </w:r>
+      <w:proofErr w:type="spellEnd"/>
+      <w:r>
+        <w:rPr>
+          <w:lang w:val="en-US"/>
+        </w:rPr>
+        <w:t xml:space="preserve"> </w:t>
+      </w:r>
+      <w:proofErr w:type="spellStart"/>
+      <w:r>
+        <w:rPr>
+          <w:lang w:val="en-US"/>
+        </w:rPr>
+        <w:t>prisijungti</w:t>
+      </w:r>
+      <w:proofErr w:type="spellEnd"/>
+      <w:r>
+        <w:rPr>
+          <w:lang w:val="en-US"/>
+        </w:rPr>
+        <w:t xml:space="preserve"> </w:t>
+      </w:r>
+      <w:proofErr w:type="spellStart"/>
+      <w:r>
+        <w:rPr>
+          <w:lang w:val="en-US"/>
+        </w:rPr>
+        <w:t>prie</w:t>
+      </w:r>
+      <w:proofErr w:type="spellEnd"/>
+      <w:r>
+        <w:rPr>
+          <w:lang w:val="en-US"/>
+        </w:rPr>
+        <w:t xml:space="preserve"> </w:t>
+      </w:r>
+      <w:proofErr w:type="spellStart"/>
+      <w:r>
+        <w:rPr>
+          <w:lang w:val="en-US"/>
+        </w:rPr>
+        <w:t>zaidimo</w:t>
+      </w:r>
+      <w:proofErr w:type="spellEnd"/>
+      <w:r>
+        <w:rPr>
+          <w:lang w:val="en-US"/>
+        </w:rPr>
+        <w:t xml:space="preserve"> </w:t>
+      </w:r>
+      <w:proofErr w:type="spellStart"/>
+      <w:r>
+        <w:rPr>
+          <w:lang w:val="en-US"/>
+        </w:rPr>
+        <w:t>laukiamojo</w:t>
+      </w:r>
+      <w:proofErr w:type="spellEnd"/>
+      <w:r>
+        <w:rPr>
+          <w:lang w:val="en-US"/>
+        </w:rPr>
+        <w:t xml:space="preserve"> </w:t>
+      </w:r>
+      <w:bookmarkStart w:id="0" w:name="_GoBack"/>
+      <w:bookmarkEnd w:id="0"/>
+      <w:proofErr w:type="spellStart"/>
+      <w:r>
+        <w:rPr>
+          <w:lang w:val="en-US"/>
+        </w:rPr>
+        <w:t>nepavyko</w:t>
+      </w:r>
+      <w:proofErr w:type="spellEnd"/>
+      <w:r>
+        <w:rPr>
+          <w:lang w:val="en-US"/>
+        </w:rPr>
+        <w:t>.</w:t>
+      </w:r>
+    </w:p>
+    <w:p>
+      <w:pPr>
+        <w:rPr>
+          <w:lang w:val="en-US"/>
+        </w:rPr>
+      </w:pPr>
+      <w:proofErr w:type="spellStart"/>
+      <w:r>
+        <w:rPr>
+          <w:lang w:val="en-US"/>
+        </w:rPr>
+        <w:t>Zaidimo</w:t>
+      </w:r>
+      <w:proofErr w:type="spellEnd"/>
+      <w:r>
+        <w:rPr>
+          <w:lang w:val="en-US"/>
+        </w:rPr>
+        <w:t xml:space="preserve"> </w:t>
+      </w:r>
+      <w:proofErr w:type="spellStart"/>
+      <w:r>
+        <w:rPr>
+          <w:lang w:val="en-US"/>
+        </w:rPr>
+        <w:t>laukiamojo</w:t>
+      </w:r>
+      <w:proofErr w:type="spellEnd"/>
+      <w:r>
+        <w:rPr>
+          <w:lang w:val="en-US"/>
+        </w:rPr>
+        <w:t xml:space="preserve"> </w:t>
+      </w:r>
+      <w:proofErr w:type="spellStart"/>
+      <w:r>
+        <w:rPr>
+          <w:lang w:val="en-US"/>
+        </w:rPr>
+        <w:t>kurejas</w:t>
+      </w:r>
+      <w:proofErr w:type="spellEnd"/>
+      <w:r>
+        <w:rPr>
+          <w:lang w:val="en-US"/>
+        </w:rPr>
+        <w:t xml:space="preserve"> </w:t>
+      </w:r>
+      <w:proofErr w:type="spellStart"/>
+      <w:r>
+        <w:rPr>
+          <w:lang w:val="en-US"/>
+        </w:rPr>
+        <w:t>isejo</w:t>
+      </w:r>
+      <w:proofErr w:type="spellEnd"/>
+      <w:r>
+        <w:rPr>
+          <w:lang w:val="en-US"/>
+        </w:rPr>
+        <w:t xml:space="preserve"> is </w:t>
+      </w:r>
+      <w:proofErr w:type="spellStart"/>
+      <w:r>
+        <w:rPr>
+          <w:lang w:val="en-US"/>
+        </w:rPr>
+        <w:t>zaidimo</w:t>
+      </w:r>
+      <w:proofErr w:type="spellEnd"/>
+      <w:r>
+        <w:rPr>
+          <w:lang w:val="en-US"/>
+        </w:rPr>
+        <w:t xml:space="preserve"> </w:t>
+      </w:r>
+      <w:proofErr w:type="spellStart"/>
+      <w:r>
+        <w:rPr>
+          <w:lang w:val="en-US"/>
+        </w:rPr>
+        <w:t>laukiamojo</w:t>
+      </w:r>
+      <w:proofErr w:type="spellEnd"/>
+      <w:r>
+        <w:rPr>
+          <w:lang w:val="en-US"/>
+        </w:rPr>
+        <w:t xml:space="preserve"> , </w:t>
+      </w:r>
+      <w:proofErr w:type="spellStart"/>
+      <w:r>
+        <w:rPr>
+          <w:lang w:val="en-US"/>
+        </w:rPr>
+        <w:t>tada</w:t>
+      </w:r>
+      <w:proofErr w:type="spellEnd"/>
+      <w:r>
+        <w:rPr>
+          <w:lang w:val="en-US"/>
+        </w:rPr>
+        <w:t xml:space="preserve"> </w:t>
+      </w:r>
+      <w:proofErr w:type="spellStart"/>
+      <w:r>
+        <w:rPr>
+          <w:lang w:val="en-US"/>
+        </w:rPr>
+        <w:t>visi</w:t>
+      </w:r>
+      <w:proofErr w:type="spellEnd"/>
+      <w:r>
+        <w:rPr>
+          <w:lang w:val="en-US"/>
+        </w:rPr>
+        <w:t xml:space="preserve"> </w:t>
+      </w:r>
+      <w:proofErr w:type="spellStart"/>
+      <w:r>
+        <w:rPr>
+          <w:lang w:val="en-US"/>
+        </w:rPr>
+        <w:t>zaidejai</w:t>
+      </w:r>
+      <w:proofErr w:type="spellEnd"/>
+      <w:r>
+        <w:rPr>
+          <w:lang w:val="en-US"/>
+        </w:rPr>
+        <w:t xml:space="preserve"> </w:t>
+      </w:r>
+      <w:proofErr w:type="spellStart"/>
+      <w:r>
+        <w:rPr>
+          <w:lang w:val="en-US"/>
+        </w:rPr>
+        <w:t>ismetami</w:t>
+      </w:r>
+      <w:proofErr w:type="spellEnd"/>
+      <w:r>
+        <w:rPr>
+          <w:lang w:val="en-US"/>
+        </w:rPr>
+        <w:t xml:space="preserve"> ? </w:t>
+      </w:r>
+      <w:proofErr w:type="spellStart"/>
+      <w:r>
+        <w:rPr>
+          <w:lang w:val="en-US"/>
+        </w:rPr>
+        <w:t>Atsitiktiniam</w:t>
+      </w:r>
+      <w:proofErr w:type="spellEnd"/>
+      <w:r>
+        <w:rPr>
+          <w:lang w:val="en-US"/>
+        </w:rPr>
+        <w:t xml:space="preserve"> </w:t>
+      </w:r>
+      <w:proofErr w:type="spellStart"/>
+      <w:r>
+        <w:rPr>
+          <w:lang w:val="en-US"/>
+        </w:rPr>
+        <w:t>zmogui</w:t>
+      </w:r>
+      <w:proofErr w:type="spellEnd"/>
+      <w:r>
+        <w:rPr>
+          <w:lang w:val="en-US"/>
+        </w:rPr>
+        <w:t xml:space="preserve"> </w:t>
+      </w:r>
+      <w:proofErr w:type="spellStart"/>
+      <w:r>
+        <w:rPr>
+          <w:lang w:val="en-US"/>
+        </w:rPr>
+        <w:t>duodama</w:t>
+      </w:r>
+      <w:proofErr w:type="spellEnd"/>
+      <w:r>
+        <w:rPr>
+          <w:lang w:val="en-US"/>
+        </w:rPr>
+        <w:t xml:space="preserve"> </w:t>
+      </w:r>
+      <w:proofErr w:type="spellStart"/>
+      <w:r>
+        <w:rPr>
+          <w:lang w:val="en-US"/>
+        </w:rPr>
+        <w:t>kurejo</w:t>
+      </w:r>
+      <w:proofErr w:type="spellEnd"/>
+      <w:r>
+        <w:rPr>
+          <w:lang w:val="en-US"/>
+        </w:rPr>
+        <w:t xml:space="preserve"> role ? </w:t>
+      </w:r>
+    </w:p>
+    <w:p>
+      <w:pPr>
+        <w:rPr>
+          <w:lang w:val="en-US"/>
+        </w:rPr>
+      </w:pPr>
+      <w:r>
+        <w:rPr>
+          <w:lang w:val="en-US"/>
+        </w:rPr>
+        <w:t xml:space="preserve">4. </w:t>
+      </w:r>
+      <w:proofErr w:type="spellStart"/>
+      <w:r>
+        <w:rPr>
+          <w:lang w:val="en-US"/>
+        </w:rPr>
+        <w:t>Blogai</w:t>
+      </w:r>
+      <w:proofErr w:type="spellEnd"/>
+      <w:r>
+        <w:rPr>
+          <w:lang w:val="en-US"/>
+        </w:rPr>
+        <w:t xml:space="preserve"> </w:t>
+      </w:r>
+      <w:proofErr w:type="spellStart"/>
+      <w:r>
+        <w:rPr>
+          <w:lang w:val="en-US"/>
+        </w:rPr>
+        <w:t>parinkti</w:t>
+      </w:r>
+      <w:proofErr w:type="spellEnd"/>
+      <w:r>
+        <w:rPr>
+          <w:lang w:val="en-US"/>
+        </w:rPr>
+        <w:t xml:space="preserve"> </w:t>
+      </w:r>
+      <w:proofErr w:type="spellStart"/>
+      <w:r>
+        <w:rPr>
+          <w:lang w:val="en-US"/>
+        </w:rPr>
+        <w:t>parametrai</w:t>
+      </w:r>
+      <w:proofErr w:type="spellEnd"/>
+      <w:r>
+        <w:rPr>
+          <w:lang w:val="en-US"/>
+        </w:rPr>
+        <w:t xml:space="preserve"> ? (bus </w:t>
+      </w:r>
+      <w:proofErr w:type="spellStart"/>
+      <w:r>
+        <w:rPr>
+          <w:lang w:val="en-US"/>
+        </w:rPr>
+        <w:t>isvengta</w:t>
+      </w:r>
+      <w:proofErr w:type="spellEnd"/>
+      <w:r>
+        <w:rPr>
+          <w:lang w:val="en-US"/>
+        </w:rPr>
+        <w:t xml:space="preserve"> </w:t>
+      </w:r>
+      <w:proofErr w:type="spellStart"/>
+      <w:r>
+        <w:rPr>
+          <w:lang w:val="en-US"/>
+        </w:rPr>
+        <w:t>fiksuojant</w:t>
+      </w:r>
+      <w:proofErr w:type="spellEnd"/>
+      <w:r>
+        <w:rPr>
+          <w:lang w:val="en-US"/>
+        </w:rPr>
+        <w:t xml:space="preserve"> </w:t>
+      </w:r>
+      <w:proofErr w:type="spellStart"/>
+      <w:r>
+        <w:rPr>
+          <w:lang w:val="en-US"/>
+        </w:rPr>
+        <w:t>parametru</w:t>
+      </w:r>
+      <w:proofErr w:type="spellEnd"/>
+      <w:r>
+        <w:rPr>
+          <w:lang w:val="en-US"/>
+        </w:rPr>
+        <w:t xml:space="preserve"> </w:t>
+      </w:r>
+      <w:proofErr w:type="spellStart"/>
+      <w:r>
+        <w:rPr>
+          <w:lang w:val="en-US"/>
+        </w:rPr>
+        <w:t>parinkima</w:t>
+      </w:r>
+      <w:proofErr w:type="spellEnd"/>
+      <w:r>
+        <w:rPr>
+          <w:lang w:val="en-US"/>
+        </w:rPr>
+        <w:t>)</w:t>
+      </w:r>
+    </w:p>
+    <w:p>
+      <w:pPr>
+        <w:rPr>
+          <w:lang w:val="en-US"/>
+        </w:rPr>
+      </w:pPr>
+      <w:r>
+        <w:rPr>
+          <w:lang w:val="en-US"/>
+        </w:rPr>
+        <w:t xml:space="preserve">5. </w:t>
+      </w:r>
+      <w:proofErr w:type="spellStart"/>
+      <w:r>
+        <w:rPr>
+          <w:lang w:val="en-US"/>
+        </w:rPr>
+        <w:t>Zaidejas</w:t>
+      </w:r>
+      <w:proofErr w:type="spellEnd"/>
+      <w:r>
+        <w:rPr>
+          <w:lang w:val="en-US"/>
+        </w:rPr>
+        <w:t xml:space="preserve"> </w:t>
+      </w:r>
+      <w:proofErr w:type="spellStart"/>
+      <w:r>
+        <w:rPr>
+          <w:lang w:val="en-US"/>
+        </w:rPr>
+        <w:t>nebalsavo</w:t>
+      </w:r>
+      <w:proofErr w:type="spellEnd"/>
+      <w:r>
+        <w:rPr>
+          <w:lang w:val="en-US"/>
+        </w:rPr>
+        <w:t xml:space="preserve">  (balsas </w:t>
+      </w:r>
+      <w:proofErr w:type="spellStart"/>
+      <w:r>
+        <w:rPr>
+          <w:lang w:val="en-US"/>
+        </w:rPr>
+        <w:t>neskaiciuojamas</w:t>
+      </w:r>
+      <w:proofErr w:type="spellEnd"/>
+      <w:r>
+        <w:rPr>
+          <w:lang w:val="en-US"/>
+        </w:rPr>
+        <w:t xml:space="preserve"> ? balsas </w:t>
+      </w:r>
+      <w:proofErr w:type="spellStart"/>
+      <w:r>
+        <w:rPr>
+          <w:lang w:val="en-US"/>
+        </w:rPr>
+        <w:t>parenkamas</w:t>
+      </w:r>
+      <w:proofErr w:type="spellEnd"/>
+      <w:r>
+        <w:rPr>
+          <w:lang w:val="en-US"/>
+        </w:rPr>
+        <w:t xml:space="preserve"> random?)</w:t>
       </w:r>
     </w:p>
     <w:p>

</xml_diff>